<commit_message>
Fixing Some Things In My Portfolio
</commit_message>
<xml_diff>
--- a/Portfolio/RESUME.docx
+++ b/Portfolio/RESUME.docx
@@ -144,7 +144,14 @@
           <w:sz w:val="20"/>
           <w:szCs w:val="20"/>
         </w:rPr>
-        <w:t xml:space="preserve"> Java, JavaScript, MATLAB, </w:t>
+        <w:t xml:space="preserve"> Java, </w:t>
+      </w:r>
+      <w:r>
+        <w:rPr>
+          <w:sz w:val="20"/>
+          <w:szCs w:val="20"/>
+        </w:rPr>
+        <w:t xml:space="preserve"> MATLAB, </w:t>
       </w:r>
       <w:r>
         <w:rPr>
@@ -152,6 +159,13 @@
           <w:szCs w:val="20"/>
         </w:rPr>
         <w:t xml:space="preserve"> Verilog</w:t>
+      </w:r>
+      <w:r>
+        <w:rPr>
+          <w:sz w:val="20"/>
+          <w:szCs w:val="20"/>
+        </w:rPr>
+        <w:t>, C</w:t>
       </w:r>
     </w:p>
     <w:p>
@@ -237,14 +251,7 @@
           <w:szCs w:val="20"/>
         </w:rPr>
         <w:lastRenderedPageBreak/>
-        <w:t xml:space="preserve">Servers: </w:t>
-      </w:r>
-      <w:r>
-        <w:rPr>
-          <w:sz w:val="20"/>
-          <w:szCs w:val="20"/>
-        </w:rPr>
-        <w:t>installed</w:t>
+        <w:t>Servers:</w:t>
       </w:r>
       <w:r>
         <w:rPr>
@@ -572,7 +579,7 @@
           <w:sz w:val="20"/>
           <w:szCs w:val="20"/>
         </w:rPr>
-        <w:tab/>
+        <w:t xml:space="preserve"> </w:t>
       </w:r>
       <w:r>
         <w:rPr>
@@ -729,7 +736,14 @@
           <w:sz w:val="20"/>
           <w:szCs w:val="20"/>
         </w:rPr>
-        <w:t>Engineering: Daughterboard to connect four ultra-sonic sensors.</w:t>
+        <w:t>Engineering: d</w:t>
+      </w:r>
+      <w:r>
+        <w:rPr>
+          <w:sz w:val="20"/>
+          <w:szCs w:val="20"/>
+        </w:rPr>
+        <w:t>aughterboard to connect four ultra-sonic sensors.</w:t>
       </w:r>
     </w:p>
     <w:p>
@@ -1017,7 +1031,28 @@
           <w:sz w:val="20"/>
           <w:szCs w:val="20"/>
         </w:rPr>
-        <w:t>Research: programmed stochastic modeling, algorithms, and queuing theory via MATLAB</w:t>
+        <w:t>P</w:t>
+      </w:r>
+      <w:r>
+        <w:rPr>
+          <w:sz w:val="20"/>
+          <w:szCs w:val="20"/>
+        </w:rPr>
+        <w:t>rogrammed</w:t>
+      </w:r>
+      <w:r>
+        <w:rPr>
+          <w:sz w:val="20"/>
+          <w:szCs w:val="20"/>
+        </w:rPr>
+        <w:t>:</w:t>
+      </w:r>
+      <w:r>
+        <w:rPr>
+          <w:sz w:val="20"/>
+          <w:szCs w:val="20"/>
+        </w:rPr>
+        <w:t xml:space="preserve"> stochastic modeling, algorithms, and queuing theory via MATLAB</w:t>
       </w:r>
     </w:p>
     <w:p>
@@ -1290,6 +1325,7 @@
       <w:pPr>
         <w:pStyle w:val="Heading2"/>
         <w:suppressAutoHyphens/>
+        <w:ind w:right="-270"/>
         <w:rPr>
           <w:rFonts w:eastAsia="ヒラギノ角ゴ Pro W3" w:cs="Courier New"/>
           <w:b w:val="0"/>
@@ -1299,6 +1335,7 @@
           <w:szCs w:val="20"/>
         </w:rPr>
       </w:pPr>
+      <w:bookmarkStart w:id="0" w:name="_GoBack"/>
       <w:r>
         <w:rPr>
           <w:rFonts w:eastAsia="ヒラギノ角ゴ Pro W3" w:cs="Courier New"/>
@@ -1342,9 +1379,32 @@
           <w:sz w:val="20"/>
           <w:szCs w:val="20"/>
         </w:rPr>
-        <w:t>, July 2017 – January 2018</w:t>
-      </w:r>
-    </w:p>
+        <w:t xml:space="preserve">, </w:t>
+      </w:r>
+      <w:r>
+        <w:rPr>
+          <w:rFonts w:eastAsia="ヒラギノ角ゴ Pro W3" w:cs="Courier New"/>
+          <w:b w:val="0"/>
+          <w:i/>
+          <w:color w:val="000000"/>
+          <w:sz w:val="20"/>
+          <w:szCs w:val="20"/>
+        </w:rPr>
+        <w:t xml:space="preserve">(Extended Internship) July 2017 – January </w:t>
+      </w:r>
+      <w:r>
+        <w:rPr>
+          <w:rFonts w:eastAsia="ヒラギノ角ゴ Pro W3" w:cs="Courier New"/>
+          <w:b w:val="0"/>
+          <w:i/>
+          <w:color w:val="000000"/>
+          <w:sz w:val="20"/>
+          <w:szCs w:val="20"/>
+        </w:rPr>
+        <w:t>2018</w:t>
+      </w:r>
+    </w:p>
+    <w:bookmarkEnd w:id="0"/>
     <w:p>
       <w:pPr>
         <w:pStyle w:val="BulleProfessional"/>
@@ -2122,16 +2182,7 @@
           <w:sz w:val="20"/>
           <w:szCs w:val="20"/>
         </w:rPr>
-        <w:t>anaged 28 counselo</w:t>
-      </w:r>
-      <w:bookmarkStart w:id="0" w:name="_GoBack"/>
-      <w:bookmarkEnd w:id="0"/>
-      <w:r>
-        <w:rPr>
-          <w:sz w:val="20"/>
-          <w:szCs w:val="20"/>
-        </w:rPr>
-        <w:t xml:space="preserve">rs as well as </w:t>
+        <w:t xml:space="preserve">anaged 28 counselors as well as </w:t>
       </w:r>
       <w:r>
         <w:rPr>
@@ -2466,7 +2517,7 @@
         <w:szCs w:val="16"/>
         <w:lang w:eastAsia="en-US"/>
       </w:rPr>
-      <w:t>1011 Arrowhead Drive Apt. 3 Oxford, Ohio 45056 * (440) 220-2880</w:t>
+      <w:t>7946 Pinehurst Drive Kirtland, OH 44094</w:t>
     </w:r>
     <w:r>
       <w:rPr>
@@ -2482,6 +2533,22 @@
         <w:szCs w:val="16"/>
         <w:lang w:eastAsia="en-US"/>
       </w:rPr>
+      <w:t>* (440) 220-2880</w:t>
+    </w:r>
+    <w:r>
+      <w:rPr>
+        <w:sz w:val="16"/>
+        <w:szCs w:val="16"/>
+        <w:lang w:eastAsia="en-US"/>
+      </w:rPr>
+      <w:t xml:space="preserve"> </w:t>
+    </w:r>
+    <w:r>
+      <w:rPr>
+        <w:sz w:val="16"/>
+        <w:szCs w:val="16"/>
+        <w:lang w:eastAsia="en-US"/>
+      </w:rPr>
       <w:t>*</w:t>
     </w:r>
     <w:r>
@@ -2498,7 +2565,15 @@
         <w:szCs w:val="16"/>
         <w:lang w:eastAsia="en-US"/>
       </w:rPr>
-      <w:t>jmk@jonkosir.me</w:t>
+      <w:t>work</w:t>
+    </w:r>
+    <w:r>
+      <w:rPr>
+        <w:sz w:val="16"/>
+        <w:szCs w:val="16"/>
+        <w:lang w:eastAsia="en-US"/>
+      </w:rPr>
+      <w:t>@jonkosir.me</w:t>
     </w:r>
   </w:p>
   <w:p>
@@ -4645,7 +4720,7 @@
 </file>
 
 <file path=customXml/itemProps1.xml><?xml version="1.0" encoding="utf-8"?>
-<ds:datastoreItem xmlns:ds="http://schemas.openxmlformats.org/officeDocument/2006/customXml" ds:itemID="{51257363-40C4-4278-9494-0A75CE7C542B}">
+<ds:datastoreItem xmlns:ds="http://schemas.openxmlformats.org/officeDocument/2006/customXml" ds:itemID="{E94E66A1-687F-4369-981D-CFBA981B8604}">
   <ds:schemaRefs>
     <ds:schemaRef ds:uri="http://schemas.openxmlformats.org/officeDocument/2006/bibliography"/>
   </ds:schemaRefs>

</xml_diff>

<commit_message>
Some work on mini project 2
</commit_message>
<xml_diff>
--- a/Portfolio/RESUME.docx
+++ b/Portfolio/RESUME.docx
@@ -27,6 +27,8 @@
         </w:rPr>
         <w:tab/>
       </w:r>
+      <w:bookmarkStart w:id="0" w:name="_GoBack"/>
+      <w:bookmarkEnd w:id="0"/>
       <w:r>
         <w:rPr>
           <w:color w:val="4F81BD" w:themeColor="accent1"/>
@@ -64,33 +66,6 @@
     <w:p>
       <w:pPr>
         <w:pStyle w:val="BulleProfessional"/>
-        <w:numPr>
-          <w:ilvl w:val="0"/>
-          <w:numId w:val="12"/>
-        </w:numPr>
-        <w:ind w:left="360"/>
-        <w:rPr>
-          <w:sz w:val="20"/>
-          <w:szCs w:val="20"/>
-        </w:rPr>
-      </w:pPr>
-      <w:r>
-        <w:rPr>
-          <w:sz w:val="20"/>
-          <w:szCs w:val="20"/>
-        </w:rPr>
-        <w:lastRenderedPageBreak/>
-        <w:t>Supply Chain Management</w:t>
-      </w:r>
-    </w:p>
-    <w:p>
-      <w:pPr>
-        <w:pStyle w:val="BulleProfessional"/>
-        <w:numPr>
-          <w:ilvl w:val="0"/>
-          <w:numId w:val="12"/>
-        </w:numPr>
-        <w:ind w:left="360"/>
         <w:rPr>
           <w:sz w:val="20"/>
           <w:szCs w:val="20"/>
@@ -108,17 +83,30 @@
           <w:sz w:val="20"/>
           <w:szCs w:val="20"/>
         </w:rPr>
-        <w:t>Public Speaking</w:t>
+        <w:lastRenderedPageBreak/>
+        <w:t>Programming: Assembly, C++, HTML, Java,  MATLAB,  Verilog, C</w:t>
       </w:r>
     </w:p>
     <w:p>
       <w:pPr>
         <w:pStyle w:val="BulleProfessional"/>
-        <w:numPr>
-          <w:ilvl w:val="0"/>
-          <w:numId w:val="12"/>
-        </w:numPr>
-        <w:ind w:left="360"/>
+        <w:rPr>
+          <w:sz w:val="20"/>
+          <w:szCs w:val="20"/>
+        </w:rPr>
+      </w:pPr>
+      <w:r>
+        <w:rPr>
+          <w:sz w:val="20"/>
+          <w:szCs w:val="20"/>
+        </w:rPr>
+        <w:lastRenderedPageBreak/>
+        <w:t>Circuit Board: Engineering to Print to Fabrication</w:t>
+      </w:r>
+    </w:p>
+    <w:p>
+      <w:pPr>
+        <w:pStyle w:val="BulleProfessional"/>
         <w:rPr>
           <w:sz w:val="20"/>
           <w:szCs w:val="20"/>
@@ -136,63 +124,148 @@
           <w:sz w:val="20"/>
           <w:szCs w:val="20"/>
         </w:rPr>
+        <w:t>Machine: PCB (Prototype Circuit Board)</w:t>
+      </w:r>
+      <w:r>
+        <w:rPr>
+          <w:sz w:val="20"/>
+          <w:szCs w:val="20"/>
+        </w:rPr>
+        <w:t xml:space="preserve"> Printer</w:t>
+      </w:r>
+    </w:p>
+    <w:p>
+      <w:pPr>
+        <w:pStyle w:val="BulleProfessional"/>
+        <w:rPr>
+          <w:sz w:val="20"/>
+          <w:szCs w:val="20"/>
+        </w:rPr>
+      </w:pPr>
+      <w:r>
+        <w:rPr>
+          <w:sz w:val="20"/>
+          <w:szCs w:val="20"/>
+        </w:rPr>
         <w:lastRenderedPageBreak/>
-        <w:t>Programming: Assembly, C++, HTML,</w:t>
-      </w:r>
-      <w:r>
-        <w:rPr>
-          <w:sz w:val="20"/>
-          <w:szCs w:val="20"/>
-        </w:rPr>
-        <w:t xml:space="preserve"> Java, </w:t>
-      </w:r>
-      <w:r>
-        <w:rPr>
-          <w:sz w:val="20"/>
-          <w:szCs w:val="20"/>
-        </w:rPr>
-        <w:t xml:space="preserve"> MATLAB, </w:t>
-      </w:r>
-      <w:r>
-        <w:rPr>
-          <w:sz w:val="20"/>
-          <w:szCs w:val="20"/>
-        </w:rPr>
-        <w:t xml:space="preserve"> Verilog</w:t>
-      </w:r>
-      <w:r>
-        <w:rPr>
-          <w:sz w:val="20"/>
-          <w:szCs w:val="20"/>
-        </w:rPr>
-        <w:t>, C</w:t>
+        <w:t xml:space="preserve">Servers: WAMP and LAMP </w:t>
       </w:r>
     </w:p>
     <w:p>
       <w:pPr>
         <w:pStyle w:val="BulleProfessional"/>
-        <w:numPr>
-          <w:ilvl w:val="0"/>
-          <w:numId w:val="12"/>
-        </w:numPr>
-        <w:ind w:left="360"/>
-        <w:rPr>
-          <w:sz w:val="20"/>
-          <w:szCs w:val="20"/>
-        </w:rPr>
-      </w:pPr>
-      <w:r>
-        <w:rPr>
-          <w:sz w:val="20"/>
-          <w:szCs w:val="20"/>
-        </w:rPr>
-        <w:lastRenderedPageBreak/>
-        <w:t>Circuit Board: Engineering to Print to Fabrication</w:t>
-      </w:r>
-    </w:p>
-    <w:p>
-      <w:pPr>
-        <w:pStyle w:val="ListBullet"/>
+        <w:rPr>
+          <w:sz w:val="20"/>
+          <w:szCs w:val="20"/>
+        </w:rPr>
+      </w:pPr>
+      <w:r>
+        <w:rPr>
+          <w:sz w:val="20"/>
+          <w:szCs w:val="20"/>
+        </w:rPr>
+        <w:t xml:space="preserve">Software:  Eagle, </w:t>
+      </w:r>
+      <w:proofErr w:type="spellStart"/>
+      <w:r>
+        <w:rPr>
+          <w:sz w:val="20"/>
+          <w:szCs w:val="20"/>
+        </w:rPr>
+        <w:t>LTspice</w:t>
+      </w:r>
+      <w:proofErr w:type="spellEnd"/>
+      <w:r>
+        <w:rPr>
+          <w:sz w:val="20"/>
+          <w:szCs w:val="20"/>
+        </w:rPr>
+        <w:t xml:space="preserve">, </w:t>
+      </w:r>
+      <w:proofErr w:type="spellStart"/>
+      <w:r>
+        <w:rPr>
+          <w:sz w:val="20"/>
+          <w:szCs w:val="20"/>
+        </w:rPr>
+        <w:t>ISOPro</w:t>
+      </w:r>
+      <w:proofErr w:type="spellEnd"/>
+      <w:r>
+        <w:rPr>
+          <w:sz w:val="20"/>
+          <w:szCs w:val="20"/>
+        </w:rPr>
+        <w:t xml:space="preserve">, Multisim, </w:t>
+      </w:r>
+      <w:proofErr w:type="spellStart"/>
+      <w:r>
+        <w:rPr>
+          <w:sz w:val="20"/>
+          <w:szCs w:val="20"/>
+        </w:rPr>
+        <w:t>Netbeans</w:t>
+      </w:r>
+      <w:proofErr w:type="spellEnd"/>
+      <w:r>
+        <w:rPr>
+          <w:sz w:val="20"/>
+          <w:szCs w:val="20"/>
+        </w:rPr>
+        <w:t xml:space="preserve">, Eclipse, Mars, </w:t>
+      </w:r>
+      <w:proofErr w:type="spellStart"/>
+      <w:r>
+        <w:rPr>
+          <w:sz w:val="20"/>
+          <w:szCs w:val="20"/>
+        </w:rPr>
+        <w:t>Quartus</w:t>
+      </w:r>
+      <w:proofErr w:type="spellEnd"/>
+      <w:r>
+        <w:rPr>
+          <w:sz w:val="20"/>
+          <w:szCs w:val="20"/>
+        </w:rPr>
+        <w:t xml:space="preserve"> II, and Microsoft Office</w:t>
+      </w:r>
+    </w:p>
+    <w:p>
+      <w:pPr>
+        <w:pStyle w:val="BulleProfessional"/>
+        <w:rPr>
+          <w:sz w:val="20"/>
+          <w:szCs w:val="20"/>
+        </w:rPr>
+      </w:pPr>
+      <w:r>
+        <w:rPr>
+          <w:sz w:val="20"/>
+          <w:szCs w:val="20"/>
+        </w:rPr>
+        <w:t xml:space="preserve">Inspection/Testing: </w:t>
+      </w:r>
+      <w:proofErr w:type="spellStart"/>
+      <w:r>
+        <w:rPr>
+          <w:sz w:val="20"/>
+          <w:szCs w:val="20"/>
+        </w:rPr>
+        <w:t>multimeters</w:t>
+      </w:r>
+      <w:proofErr w:type="spellEnd"/>
+      <w:r>
+        <w:rPr>
+          <w:sz w:val="20"/>
+          <w:szCs w:val="20"/>
+        </w:rPr>
+        <w:t>, oscilloscopes, function generators, and more</w:t>
+      </w:r>
+    </w:p>
+    <w:p>
+      <w:pPr>
+        <w:pStyle w:val="BulleProfessional"/>
         <w:numPr>
           <w:ilvl w:val="0"/>
           <w:numId w:val="12"/>
@@ -215,200 +288,7 @@
           <w:sz w:val="20"/>
           <w:szCs w:val="20"/>
         </w:rPr>
-        <w:t xml:space="preserve">Machine: </w:t>
-      </w:r>
-      <w:r>
-        <w:rPr>
-          <w:sz w:val="20"/>
-          <w:szCs w:val="20"/>
-        </w:rPr>
-        <w:t>PCB (</w:t>
-      </w:r>
-      <w:r>
-        <w:rPr>
-          <w:sz w:val="20"/>
-          <w:szCs w:val="20"/>
-        </w:rPr>
-        <w:t>Prototype Circuit Board)</w:t>
-      </w:r>
-    </w:p>
-    <w:p>
-      <w:pPr>
-        <w:pStyle w:val="BulleProfessional"/>
-        <w:numPr>
-          <w:ilvl w:val="0"/>
-          <w:numId w:val="12"/>
-        </w:numPr>
-        <w:ind w:left="360"/>
-        <w:rPr>
-          <w:sz w:val="20"/>
-          <w:szCs w:val="20"/>
-        </w:rPr>
-      </w:pPr>
-      <w:r>
-        <w:rPr>
-          <w:sz w:val="20"/>
-          <w:szCs w:val="20"/>
-        </w:rPr>
-        <w:lastRenderedPageBreak/>
-        <w:t>Servers:</w:t>
-      </w:r>
-      <w:r>
-        <w:rPr>
-          <w:sz w:val="20"/>
-          <w:szCs w:val="20"/>
-        </w:rPr>
-        <w:t xml:space="preserve"> WAMP and LAMP </w:t>
-      </w:r>
-    </w:p>
-    <w:p>
-      <w:pPr>
-        <w:pStyle w:val="BulleProfessional"/>
-        <w:numPr>
-          <w:ilvl w:val="0"/>
-          <w:numId w:val="12"/>
-        </w:numPr>
-        <w:ind w:left="360"/>
-        <w:rPr>
-          <w:sz w:val="20"/>
-          <w:szCs w:val="20"/>
-        </w:rPr>
-      </w:pPr>
-      <w:r>
-        <w:rPr>
-          <w:sz w:val="20"/>
-          <w:szCs w:val="20"/>
-        </w:rPr>
-        <w:t>S</w:t>
-      </w:r>
-      <w:r>
-        <w:rPr>
-          <w:sz w:val="20"/>
-          <w:szCs w:val="20"/>
-        </w:rPr>
-        <w:t xml:space="preserve">oftware:  </w:t>
-      </w:r>
-      <w:r>
-        <w:rPr>
-          <w:sz w:val="20"/>
-          <w:szCs w:val="20"/>
-        </w:rPr>
-        <w:t xml:space="preserve">Eagle, </w:t>
-      </w:r>
-      <w:proofErr w:type="spellStart"/>
-      <w:r>
-        <w:rPr>
-          <w:sz w:val="20"/>
-          <w:szCs w:val="20"/>
-        </w:rPr>
-        <w:t>LTspice</w:t>
-      </w:r>
-      <w:proofErr w:type="spellEnd"/>
-      <w:r>
-        <w:rPr>
-          <w:sz w:val="20"/>
-          <w:szCs w:val="20"/>
-        </w:rPr>
-        <w:t xml:space="preserve">, </w:t>
-      </w:r>
-      <w:proofErr w:type="spellStart"/>
-      <w:r>
-        <w:rPr>
-          <w:sz w:val="20"/>
-          <w:szCs w:val="20"/>
-        </w:rPr>
-        <w:t>ISOPro</w:t>
-      </w:r>
-      <w:proofErr w:type="spellEnd"/>
-      <w:r>
-        <w:rPr>
-          <w:sz w:val="20"/>
-          <w:szCs w:val="20"/>
-        </w:rPr>
-        <w:t xml:space="preserve">, Multisim, </w:t>
-      </w:r>
-      <w:proofErr w:type="spellStart"/>
-      <w:r>
-        <w:rPr>
-          <w:sz w:val="20"/>
-          <w:szCs w:val="20"/>
-        </w:rPr>
-        <w:t>Netbeans</w:t>
-      </w:r>
-      <w:proofErr w:type="spellEnd"/>
-      <w:r>
-        <w:rPr>
-          <w:sz w:val="20"/>
-          <w:szCs w:val="20"/>
-        </w:rPr>
-        <w:t>,</w:t>
-      </w:r>
-      <w:r>
-        <w:rPr>
-          <w:sz w:val="20"/>
-          <w:szCs w:val="20"/>
-        </w:rPr>
-        <w:t xml:space="preserve"> Eclipse, Mars, </w:t>
-      </w:r>
-      <w:proofErr w:type="spellStart"/>
-      <w:r>
-        <w:rPr>
-          <w:sz w:val="20"/>
-          <w:szCs w:val="20"/>
-        </w:rPr>
-        <w:t>Quartus</w:t>
-      </w:r>
-      <w:proofErr w:type="spellEnd"/>
-      <w:r>
-        <w:rPr>
-          <w:sz w:val="20"/>
-          <w:szCs w:val="20"/>
-        </w:rPr>
-        <w:t xml:space="preserve"> II, and Microsoft Office</w:t>
-      </w:r>
-    </w:p>
-    <w:p>
-      <w:pPr>
-        <w:pStyle w:val="BulleProfessional"/>
-        <w:numPr>
-          <w:ilvl w:val="0"/>
-          <w:numId w:val="12"/>
-        </w:numPr>
-        <w:ind w:left="360"/>
-        <w:rPr>
-          <w:sz w:val="20"/>
-          <w:szCs w:val="20"/>
-        </w:rPr>
-      </w:pPr>
-      <w:r>
-        <w:rPr>
-          <w:sz w:val="20"/>
-          <w:szCs w:val="20"/>
-        </w:rPr>
-        <w:t>I</w:t>
-      </w:r>
-      <w:r>
-        <w:rPr>
-          <w:sz w:val="20"/>
-          <w:szCs w:val="20"/>
-        </w:rPr>
-        <w:t xml:space="preserve">nspection/Testing: </w:t>
-      </w:r>
-      <w:proofErr w:type="spellStart"/>
-      <w:r>
-        <w:rPr>
-          <w:sz w:val="20"/>
-          <w:szCs w:val="20"/>
-        </w:rPr>
-        <w:t>multimeters</w:t>
-      </w:r>
-      <w:proofErr w:type="spellEnd"/>
-      <w:r>
-        <w:rPr>
-          <w:sz w:val="20"/>
-          <w:szCs w:val="20"/>
-        </w:rPr>
-        <w:t>, oscilloscopes, function generators, and more</w:t>
+        <w:t>Public Speaking</w:t>
       </w:r>
     </w:p>
     <w:p>
@@ -477,7 +357,7 @@
       <w:pPr>
         <w:pStyle w:val="TitleProfessional"/>
         <w:rPr>
-          <w:color w:val="404040"/>
+          <w:color w:val="404040" w:themeColor="text1" w:themeTint="BF"/>
           <w:sz w:val="20"/>
           <w:szCs w:val="20"/>
         </w:rPr>
@@ -485,7 +365,7 @@
       <w:r>
         <w:rPr>
           <w:caps/>
-          <w:color w:val="404040"/>
+          <w:color w:val="404040" w:themeColor="text1" w:themeTint="BF"/>
           <w:sz w:val="20"/>
           <w:szCs w:val="20"/>
         </w:rPr>
@@ -495,7 +375,7 @@
       <w:r>
         <w:rPr>
           <w:caps/>
-          <w:color w:val="404040"/>
+          <w:color w:val="404040" w:themeColor="text1" w:themeTint="BF"/>
           <w:sz w:val="20"/>
           <w:szCs w:val="20"/>
         </w:rPr>
@@ -504,7 +384,7 @@
       <w:r>
         <w:rPr>
           <w:caps/>
-          <w:color w:val="404040"/>
+          <w:color w:val="404040" w:themeColor="text1" w:themeTint="BF"/>
           <w:sz w:val="20"/>
           <w:szCs w:val="20"/>
         </w:rPr>
@@ -513,7 +393,7 @@
       <w:r>
         <w:rPr>
           <w:caps/>
-          <w:color w:val="404040"/>
+          <w:color w:val="404040" w:themeColor="text1" w:themeTint="BF"/>
           <w:sz w:val="20"/>
           <w:szCs w:val="20"/>
         </w:rPr>
@@ -540,6 +420,7 @@
       </w:pPr>
       <w:r>
         <w:rPr>
+          <w:color w:val="404040" w:themeColor="text1" w:themeTint="BF"/>
           <w:sz w:val="20"/>
           <w:szCs w:val="20"/>
         </w:rPr>
@@ -551,7 +432,7 @@
           <w:b/>
           <w:i w:val="0"/>
           <w:caps/>
-          <w:color w:val="404040"/>
+          <w:color w:val="404040" w:themeColor="text1" w:themeTint="BF"/>
           <w:sz w:val="20"/>
           <w:szCs w:val="20"/>
         </w:rPr>
@@ -603,7 +484,7 @@
       <w:pPr>
         <w:pStyle w:val="HeadingProfessional"/>
         <w:rPr>
-          <w:color w:val="4F81BD" w:themeColor="accent1"/>
+          <w:color w:val="404040" w:themeColor="text1" w:themeTint="BF"/>
           <w:sz w:val="20"/>
           <w:szCs w:val="20"/>
         </w:rPr>
@@ -631,6 +512,7 @@
         <w:pStyle w:val="Heading2"/>
         <w:suppressAutoHyphens/>
         <w:rPr>
+          <w:color w:val="404040" w:themeColor="text1" w:themeTint="BF"/>
           <w:sz w:val="20"/>
           <w:szCs w:val="20"/>
           <w:lang w:eastAsia="zh-CN"/>
@@ -638,6 +520,7 @@
       </w:pPr>
       <w:r>
         <w:rPr>
+          <w:color w:val="404040" w:themeColor="text1" w:themeTint="BF"/>
           <w:sz w:val="20"/>
           <w:szCs w:val="20"/>
           <w:lang w:eastAsia="zh-CN"/>
@@ -647,6 +530,7 @@
       </w:r>
       <w:r>
         <w:rPr>
+          <w:color w:val="404040" w:themeColor="text1" w:themeTint="BF"/>
           <w:sz w:val="20"/>
           <w:szCs w:val="20"/>
           <w:lang w:eastAsia="zh-CN"/>
@@ -655,6 +539,7 @@
       </w:r>
       <w:r>
         <w:rPr>
+          <w:color w:val="404040" w:themeColor="text1" w:themeTint="BF"/>
           <w:sz w:val="20"/>
           <w:szCs w:val="20"/>
           <w:lang w:eastAsia="zh-CN"/>
@@ -663,6 +548,7 @@
       </w:r>
       <w:r>
         <w:rPr>
+          <w:color w:val="404040" w:themeColor="text1" w:themeTint="BF"/>
           <w:sz w:val="20"/>
           <w:szCs w:val="20"/>
           <w:lang w:eastAsia="zh-CN"/>
@@ -671,20 +557,13 @@
       </w:r>
       <w:r>
         <w:rPr>
+          <w:color w:val="404040" w:themeColor="text1" w:themeTint="BF"/>
           <w:sz w:val="20"/>
           <w:szCs w:val="20"/>
           <w:lang w:eastAsia="zh-CN"/>
         </w:rPr>
         <w:tab/>
-        <w:t xml:space="preserve">  </w:t>
-      </w:r>
-      <w:r>
-        <w:rPr>
-          <w:sz w:val="20"/>
-          <w:szCs w:val="20"/>
-          <w:lang w:eastAsia="zh-CN"/>
-        </w:rPr>
-        <w:t xml:space="preserve"> OXFORD, OH</w:t>
+        <w:t xml:space="preserve">   OXFORD, OH</w:t>
       </w:r>
     </w:p>
     <w:p>
@@ -743,7 +622,21 @@
           <w:sz w:val="20"/>
           <w:szCs w:val="20"/>
         </w:rPr>
-        <w:t>aughterboard to connect four ultra-sonic sensors.</w:t>
+        <w:t>aughterboard to c</w:t>
+      </w:r>
+      <w:r>
+        <w:rPr>
+          <w:sz w:val="20"/>
+          <w:szCs w:val="20"/>
+        </w:rPr>
+        <w:t>onnect 4</w:t>
+      </w:r>
+      <w:r>
+        <w:rPr>
+          <w:sz w:val="20"/>
+          <w:szCs w:val="20"/>
+        </w:rPr>
+        <w:t xml:space="preserve"> ultra-sonic sensors</w:t>
       </w:r>
     </w:p>
     <w:p>
@@ -840,7 +733,14 @@
           <w:sz w:val="20"/>
           <w:szCs w:val="20"/>
         </w:rPr>
-        <w:t xml:space="preserve">Inspection/testing: </w:t>
+        <w:t>Inspection/T</w:t>
+      </w:r>
+      <w:r>
+        <w:rPr>
+          <w:sz w:val="20"/>
+          <w:szCs w:val="20"/>
+        </w:rPr>
+        <w:t xml:space="preserve">esting: </w:t>
       </w:r>
       <w:r>
         <w:rPr>
@@ -870,7 +770,21 @@
           <w:sz w:val="20"/>
           <w:szCs w:val="20"/>
         </w:rPr>
-        <w:t>, and power supply</w:t>
+        <w:t xml:space="preserve">, </w:t>
+      </w:r>
+      <w:r>
+        <w:rPr>
+          <w:sz w:val="20"/>
+          <w:szCs w:val="20"/>
+        </w:rPr>
+        <w:t xml:space="preserve">function generator, </w:t>
+      </w:r>
+      <w:r>
+        <w:rPr>
+          <w:sz w:val="20"/>
+          <w:szCs w:val="20"/>
+        </w:rPr>
+        <w:t>and power supply</w:t>
       </w:r>
     </w:p>
     <w:p>
@@ -907,6 +821,7 @@
         <w:pStyle w:val="PositionProfessional"/>
         <w:rPr>
           <w:b/>
+          <w:color w:val="404040" w:themeColor="text1" w:themeTint="BF"/>
           <w:sz w:val="20"/>
           <w:szCs w:val="20"/>
         </w:rPr>
@@ -914,30 +829,53 @@
       <w:r>
         <w:rPr>
           <w:b/>
+          <w:i w:val="0"/>
+          <w:color w:val="404040" w:themeColor="text1" w:themeTint="BF"/>
           <w:sz w:val="20"/>
           <w:szCs w:val="20"/>
         </w:rPr>
         <w:t>SUPPLY CHAIN MANAGEMENT (SENIOR DESIGN PROJECT)</w:t>
       </w:r>
       <w:r>
+        <w:rPr>
+          <w:i w:val="0"/>
+          <w:color w:val="404040" w:themeColor="text1" w:themeTint="BF"/>
+        </w:rPr>
         <w:t xml:space="preserve"> </w:t>
       </w:r>
       <w:r>
+        <w:rPr>
+          <w:i w:val="0"/>
+          <w:color w:val="404040" w:themeColor="text1" w:themeTint="BF"/>
+        </w:rPr>
         <w:tab/>
       </w:r>
       <w:r>
+        <w:rPr>
+          <w:i w:val="0"/>
+          <w:color w:val="404040" w:themeColor="text1" w:themeTint="BF"/>
+        </w:rPr>
         <w:tab/>
       </w:r>
       <w:r>
+        <w:rPr>
+          <w:i w:val="0"/>
+          <w:color w:val="404040" w:themeColor="text1" w:themeTint="BF"/>
+        </w:rPr>
         <w:tab/>
       </w:r>
       <w:r>
+        <w:rPr>
+          <w:i w:val="0"/>
+          <w:color w:val="404040" w:themeColor="text1" w:themeTint="BF"/>
+        </w:rPr>
         <w:tab/>
       </w:r>
       <w:r>
-        <w:tab/>
-      </w:r>
-      <w:r>
+        <w:rPr>
+          <w:i w:val="0"/>
+          <w:color w:val="404040" w:themeColor="text1" w:themeTint="BF"/>
+        </w:rPr>
         <w:tab/>
         <w:t xml:space="preserve">  </w:t>
       </w:r>
@@ -945,6 +883,7 @@
         <w:rPr>
           <w:b/>
           <w:i w:val="0"/>
+          <w:color w:val="404040" w:themeColor="text1" w:themeTint="BF"/>
           <w:sz w:val="20"/>
           <w:szCs w:val="20"/>
         </w:rPr>
@@ -987,14 +926,28 @@
           <w:sz w:val="20"/>
           <w:szCs w:val="20"/>
         </w:rPr>
-        <w:t xml:space="preserve">Developed </w:t>
-      </w:r>
-      <w:r>
-        <w:rPr>
-          <w:sz w:val="20"/>
-          <w:szCs w:val="20"/>
-        </w:rPr>
-        <w:t>a S</w:t>
+        <w:t>Developed</w:t>
+      </w:r>
+      <w:r>
+        <w:rPr>
+          <w:sz w:val="20"/>
+          <w:szCs w:val="20"/>
+        </w:rPr>
+        <w:t>:</w:t>
+      </w:r>
+      <w:r>
+        <w:rPr>
+          <w:sz w:val="20"/>
+          <w:szCs w:val="20"/>
+        </w:rPr>
+        <w:t xml:space="preserve"> </w:t>
+      </w:r>
+      <w:r>
+        <w:rPr>
+          <w:sz w:val="20"/>
+          <w:szCs w:val="20"/>
+        </w:rPr>
+        <w:t>s</w:t>
       </w:r>
       <w:r>
         <w:rPr>
@@ -1010,13 +963,6 @@
         </w:rPr>
         <w:t>specific surgical rooms</w:t>
       </w:r>
-      <w:r>
-        <w:rPr>
-          <w:sz w:val="20"/>
-          <w:szCs w:val="20"/>
-        </w:rPr>
-        <w:t>.</w:t>
-      </w:r>
     </w:p>
     <w:p>
       <w:pPr>
@@ -1098,14 +1044,35 @@
           <w:sz w:val="20"/>
           <w:szCs w:val="20"/>
         </w:rPr>
-        <w:t xml:space="preserve">Developed: Created a LAMP server </w:t>
-      </w:r>
-      <w:r>
-        <w:rPr>
-          <w:sz w:val="20"/>
-          <w:szCs w:val="20"/>
-        </w:rPr>
-        <w:t>to run the programs and scrips</w:t>
+        <w:t>Developed: c</w:t>
+      </w:r>
+      <w:r>
+        <w:rPr>
+          <w:sz w:val="20"/>
+          <w:szCs w:val="20"/>
+        </w:rPr>
+        <w:t xml:space="preserve">reated a LAMP server </w:t>
+      </w:r>
+      <w:r>
+        <w:rPr>
+          <w:sz w:val="20"/>
+          <w:szCs w:val="20"/>
+        </w:rPr>
+        <w:t>to run the programs and scrip</w:t>
+      </w:r>
+      <w:r>
+        <w:rPr>
+          <w:sz w:val="20"/>
+          <w:szCs w:val="20"/>
+        </w:rPr>
+        <w:t>t</w:t>
+      </w:r>
+      <w:r>
+        <w:rPr>
+          <w:sz w:val="20"/>
+          <w:szCs w:val="20"/>
+        </w:rPr>
+        <w:t>s</w:t>
       </w:r>
     </w:p>
     <w:p>
@@ -1121,7 +1088,35 @@
           <w:sz w:val="20"/>
           <w:szCs w:val="20"/>
         </w:rPr>
-        <w:t>Outcome: reduced down-time in surgical suite, minimizing physician delays, and optimizing surgical time</w:t>
+        <w:t>Outcome: reduced down-ti</w:t>
+      </w:r>
+      <w:r>
+        <w:rPr>
+          <w:sz w:val="20"/>
+          <w:szCs w:val="20"/>
+        </w:rPr>
+        <w:t>me in surgical suite, minimized</w:t>
+      </w:r>
+      <w:r>
+        <w:rPr>
+          <w:sz w:val="20"/>
+          <w:szCs w:val="20"/>
+        </w:rPr>
+        <w:t xml:space="preserve"> </w:t>
+      </w:r>
+      <w:r>
+        <w:rPr>
+          <w:sz w:val="20"/>
+          <w:szCs w:val="20"/>
+        </w:rPr>
+        <w:t>physician delays, and optimized</w:t>
+      </w:r>
+      <w:r>
+        <w:rPr>
+          <w:sz w:val="20"/>
+          <w:szCs w:val="20"/>
+        </w:rPr>
+        <w:t xml:space="preserve"> surgical time</w:t>
       </w:r>
     </w:p>
     <w:p>
@@ -1144,7 +1139,14 @@
           <w:sz w:val="20"/>
           <w:szCs w:val="20"/>
         </w:rPr>
-        <w:t xml:space="preserve">Reduced overhead costs of surgical rooms by optimizing </w:t>
+        <w:t>r</w:t>
+      </w:r>
+      <w:r>
+        <w:rPr>
+          <w:sz w:val="20"/>
+          <w:szCs w:val="20"/>
+        </w:rPr>
+        <w:t xml:space="preserve">educed overhead costs of surgical rooms by optimizing </w:t>
       </w:r>
       <w:r>
         <w:rPr>
@@ -1335,7 +1337,6 @@
           <w:szCs w:val="20"/>
         </w:rPr>
       </w:pPr>
-      <w:bookmarkStart w:id="0" w:name="_GoBack"/>
       <w:r>
         <w:rPr>
           <w:rFonts w:eastAsia="ヒラギノ角ゴ Pro W3" w:cs="Courier New"/>
@@ -1404,7 +1405,6 @@
         <w:t>2018</w:t>
       </w:r>
     </w:p>
-    <w:bookmarkEnd w:id="0"/>
     <w:p>
       <w:pPr>
         <w:pStyle w:val="BulleProfessional"/>
@@ -1463,7 +1463,21 @@
           <w:sz w:val="20"/>
           <w:szCs w:val="20"/>
         </w:rPr>
-        <w:t xml:space="preserve">website </w:t>
+        <w:t>website</w:t>
+      </w:r>
+      <w:r>
+        <w:rPr>
+          <w:sz w:val="20"/>
+          <w:szCs w:val="20"/>
+        </w:rPr>
+        <w:t xml:space="preserve"> for</w:t>
+      </w:r>
+      <w:r>
+        <w:rPr>
+          <w:sz w:val="20"/>
+          <w:szCs w:val="20"/>
+        </w:rPr>
+        <w:t xml:space="preserve"> </w:t>
       </w:r>
       <w:r>
         <w:rPr>
@@ -1477,6 +1491,13 @@
           <w:sz w:val="20"/>
           <w:szCs w:val="20"/>
         </w:rPr>
+        <w:t xml:space="preserve"> of</w:t>
+      </w:r>
+      <w:r>
+        <w:rPr>
+          <w:sz w:val="20"/>
+          <w:szCs w:val="20"/>
+        </w:rPr>
         <w:t xml:space="preserve"> </w:t>
       </w:r>
       <w:r>
@@ -1497,8 +1518,16 @@
     <w:p>
       <w:pPr>
         <w:pStyle w:val="BulleProfessional"/>
-      </w:pPr>
-      <w:r>
+        <w:rPr>
+          <w:sz w:val="20"/>
+          <w:szCs w:val="20"/>
+        </w:rPr>
+      </w:pPr>
+      <w:r>
+        <w:rPr>
+          <w:sz w:val="20"/>
+          <w:szCs w:val="20"/>
+        </w:rPr>
         <w:t xml:space="preserve">Training: </w:t>
       </w:r>
       <w:r>
@@ -1512,41 +1541,81 @@
     <w:p>
       <w:pPr>
         <w:pStyle w:val="BulleProfessional"/>
-      </w:pPr>
-      <w:r>
-        <w:rPr>
-          <w:sz w:val="20"/>
-          <w:szCs w:val="20"/>
-        </w:rPr>
-        <w:t>S</w:t>
-      </w:r>
-      <w:r>
-        <w:t>erver: i</w:t>
-      </w:r>
-      <w:r>
-        <w:t xml:space="preserve">nstalled and managed WAMP </w:t>
-      </w:r>
-      <w:r>
+        <w:rPr>
+          <w:sz w:val="20"/>
+          <w:szCs w:val="20"/>
+        </w:rPr>
+      </w:pPr>
+      <w:r>
+        <w:rPr>
+          <w:sz w:val="20"/>
+          <w:szCs w:val="20"/>
+        </w:rPr>
+        <w:t>Server: i</w:t>
+      </w:r>
+      <w:r>
+        <w:rPr>
+          <w:sz w:val="20"/>
+          <w:szCs w:val="20"/>
+        </w:rPr>
+        <w:t>nstalled and management of</w:t>
+      </w:r>
+      <w:r>
+        <w:rPr>
+          <w:sz w:val="20"/>
+          <w:szCs w:val="20"/>
+        </w:rPr>
+        <w:t xml:space="preserve"> WAMP </w:t>
+      </w:r>
+      <w:r>
+        <w:rPr>
+          <w:sz w:val="20"/>
+          <w:szCs w:val="20"/>
+        </w:rPr>
         <w:t xml:space="preserve">server </w:t>
       </w:r>
       <w:r>
+        <w:rPr>
+          <w:sz w:val="20"/>
+          <w:szCs w:val="20"/>
+        </w:rPr>
         <w:t>system</w:t>
       </w:r>
       <w:r>
+        <w:rPr>
+          <w:sz w:val="20"/>
+          <w:szCs w:val="20"/>
+        </w:rPr>
         <w:t>; developed</w:t>
       </w:r>
       <w:r>
+        <w:rPr>
+          <w:sz w:val="20"/>
+          <w:szCs w:val="20"/>
+        </w:rPr>
         <w:t xml:space="preserve"> scripts and </w:t>
       </w:r>
       <w:proofErr w:type="spellStart"/>
       <w:r>
+        <w:rPr>
+          <w:sz w:val="20"/>
+          <w:szCs w:val="20"/>
+        </w:rPr>
         <w:t>cron</w:t>
       </w:r>
       <w:proofErr w:type="spellEnd"/>
       <w:r>
+        <w:rPr>
+          <w:sz w:val="20"/>
+          <w:szCs w:val="20"/>
+        </w:rPr>
         <w:t xml:space="preserve"> job</w:t>
       </w:r>
       <w:r>
+        <w:rPr>
+          <w:sz w:val="20"/>
+          <w:szCs w:val="20"/>
+        </w:rPr>
         <w:t>s</w:t>
       </w:r>
     </w:p>
@@ -1774,7 +1843,7 @@
           <w:sz w:val="20"/>
           <w:szCs w:val="20"/>
         </w:rPr>
-        <w:t>ger/Server August 2014</w:t>
+        <w:t>ger/Server</w:t>
       </w:r>
       <w:r>
         <w:rPr>
@@ -1785,7 +1854,7 @@
           <w:sz w:val="20"/>
           <w:szCs w:val="20"/>
         </w:rPr>
-        <w:t xml:space="preserve"> </w:t>
+        <w:t>,</w:t>
       </w:r>
       <w:r>
         <w:rPr>
@@ -1796,7 +1865,7 @@
           <w:sz w:val="20"/>
           <w:szCs w:val="20"/>
         </w:rPr>
-        <w:t>–</w:t>
+        <w:t xml:space="preserve"> August 2014</w:t>
       </w:r>
       <w:r>
         <w:rPr>
@@ -1818,6 +1887,28 @@
           <w:sz w:val="20"/>
           <w:szCs w:val="20"/>
         </w:rPr>
+        <w:t>–</w:t>
+      </w:r>
+      <w:r>
+        <w:rPr>
+          <w:rFonts w:eastAsia="ヒラギノ角ゴ Pro W3" w:cs="Courier New"/>
+          <w:b w:val="0"/>
+          <w:i/>
+          <w:color w:val="000000"/>
+          <w:sz w:val="20"/>
+          <w:szCs w:val="20"/>
+        </w:rPr>
+        <w:t xml:space="preserve"> </w:t>
+      </w:r>
+      <w:r>
+        <w:rPr>
+          <w:rFonts w:eastAsia="ヒラギノ角ゴ Pro W3" w:cs="Courier New"/>
+          <w:b w:val="0"/>
+          <w:i/>
+          <w:color w:val="000000"/>
+          <w:sz w:val="20"/>
+          <w:szCs w:val="20"/>
+        </w:rPr>
         <w:t>July 2017</w:t>
       </w:r>
     </w:p>
@@ -1922,7 +2013,21 @@
           <w:sz w:val="20"/>
           <w:szCs w:val="20"/>
         </w:rPr>
-        <w:t xml:space="preserve">health code, </w:t>
+        <w:t>health code</w:t>
+      </w:r>
+      <w:r>
+        <w:rPr>
+          <w:sz w:val="20"/>
+          <w:szCs w:val="20"/>
+        </w:rPr>
+        <w:t>s</w:t>
+      </w:r>
+      <w:r>
+        <w:rPr>
+          <w:sz w:val="20"/>
+          <w:szCs w:val="20"/>
+        </w:rPr>
+        <w:t xml:space="preserve">, </w:t>
       </w:r>
       <w:r>
         <w:rPr>
@@ -2131,7 +2236,16 @@
           <w:szCs w:val="20"/>
         </w:rPr>
         <w:lastRenderedPageBreak/>
-        <w:t>Head Counselor   January 2013 – August 2014</w:t>
+        <w:t xml:space="preserve">Head Counselor, </w:t>
+      </w:r>
+      <w:r>
+        <w:rPr>
+          <w:b w:val="0"/>
+          <w:i/>
+          <w:sz w:val="20"/>
+          <w:szCs w:val="20"/>
+        </w:rPr>
+        <w:t>January 2013 – August 2014</w:t>
       </w:r>
     </w:p>
     <w:p>
@@ -2147,7 +2261,7 @@
           <w:sz w:val="20"/>
           <w:szCs w:val="20"/>
         </w:rPr>
-        <w:t>O</w:t>
+        <w:t>Lead: o</w:t>
       </w:r>
       <w:r>
         <w:rPr>
@@ -2250,54 +2364,6 @@
           <w:szCs w:val="20"/>
         </w:rPr>
         <w:t>website and social marketing</w:t>
-      </w:r>
-    </w:p>
-    <w:p>
-      <w:pPr>
-        <w:pBdr>
-          <w:bottom w:val="single" w:sz="4" w:space="1" w:color="auto"/>
-        </w:pBdr>
-        <w:tabs>
-          <w:tab w:val="left" w:pos="3120"/>
-          <w:tab w:val="left" w:pos="7320"/>
-          <w:tab w:val="right" w:pos="9923"/>
-        </w:tabs>
-        <w:spacing w:after="80"/>
-        <w:rPr>
-          <w:b/>
-          <w:caps/>
-          <w:color w:val="4F81BD" w:themeColor="accent1"/>
-          <w:sz w:val="6"/>
-          <w:szCs w:val="6"/>
-        </w:rPr>
-      </w:pPr>
-    </w:p>
-    <w:p>
-      <w:pPr>
-        <w:pBdr>
-          <w:bottom w:val="single" w:sz="4" w:space="1" w:color="auto"/>
-        </w:pBdr>
-        <w:tabs>
-          <w:tab w:val="left" w:pos="3120"/>
-          <w:tab w:val="left" w:pos="7320"/>
-          <w:tab w:val="right" w:pos="9923"/>
-        </w:tabs>
-        <w:spacing w:after="80"/>
-        <w:rPr>
-          <w:color w:val="4F81BD" w:themeColor="accent1"/>
-          <w:sz w:val="20"/>
-          <w:szCs w:val="20"/>
-        </w:rPr>
-      </w:pPr>
-      <w:r>
-        <w:rPr>
-          <w:b/>
-          <w:caps/>
-          <w:color w:val="4F81BD" w:themeColor="accent1"/>
-          <w:sz w:val="20"/>
-          <w:szCs w:val="20"/>
-        </w:rPr>
-        <w:t>References</w:t>
       </w:r>
     </w:p>
     <w:p>
@@ -2308,44 +2374,10 @@
           <w:numId w:val="0"/>
         </w:numPr>
         <w:rPr>
-          <w:rFonts w:ascii="Arial" w:hAnsi="Arial" w:cs="Arial"/>
-          <w:b/>
-          <w:bCs/>
-          <w:i/>
-          <w:iCs/>
-          <w:color w:val="1F497D"/>
-          <w:sz w:val="20"/>
-          <w:szCs w:val="20"/>
-        </w:rPr>
-        <w:sectPr>
-          <w:type w:val="continuous"/>
-          <w:pgSz w:w="12240" w:h="15840" w:code="1"/>
-          <w:pgMar w:top="720" w:right="720" w:bottom="720" w:left="720" w:header="360" w:footer="360" w:gutter="0"/>
-          <w:cols w:space="720"/>
-          <w:docGrid w:linePitch="360"/>
-        </w:sectPr>
-      </w:pPr>
-    </w:p>
-    <w:p>
-      <w:pPr>
-        <w:pStyle w:val="ListBullet"/>
-        <w:numPr>
-          <w:ilvl w:val="0"/>
-          <w:numId w:val="0"/>
-        </w:numPr>
-        <w:rPr>
-          <w:sz w:val="20"/>
-          <w:szCs w:val="20"/>
-        </w:rPr>
-      </w:pPr>
-      <w:r>
-        <w:rPr>
-          <w:sz w:val="20"/>
-          <w:szCs w:val="20"/>
-        </w:rPr>
-        <w:lastRenderedPageBreak/>
-        <w:t>Upon Request</w:t>
-      </w:r>
+          <w:sz w:val="20"/>
+          <w:szCs w:val="20"/>
+        </w:rPr>
+      </w:pPr>
     </w:p>
     <w:sectPr>
       <w:type w:val="continuous"/>
@@ -2770,7 +2802,7 @@
   <w:abstractNum w:abstractNumId="1" w15:restartNumberingAfterBreak="0">
     <w:nsid w:val="FFFFFF89"/>
     <w:multiLevelType w:val="singleLevel"/>
-    <w:tmpl w:val="2612C326"/>
+    <w:tmpl w:val="455C4F0C"/>
     <w:lvl w:ilvl="0">
       <w:start w:val="1"/>
       <w:numFmt w:val="bullet"/>
@@ -4720,7 +4752,7 @@
 </file>
 
 <file path=customXml/itemProps1.xml><?xml version="1.0" encoding="utf-8"?>
-<ds:datastoreItem xmlns:ds="http://schemas.openxmlformats.org/officeDocument/2006/customXml" ds:itemID="{E94E66A1-687F-4369-981D-CFBA981B8604}">
+<ds:datastoreItem xmlns:ds="http://schemas.openxmlformats.org/officeDocument/2006/customXml" ds:itemID="{5296DBA8-D415-4867-B730-6700967ABE39}">
   <ds:schemaRefs>
     <ds:schemaRef ds:uri="http://schemas.openxmlformats.org/officeDocument/2006/bibliography"/>
   </ds:schemaRefs>

</xml_diff>